<commit_message>
doc Template selector, SimBios
</commit_message>
<xml_diff>
--- a/IvalueConverter.docx
+++ b/IvalueConverter.docx
@@ -2743,140 +2743,158 @@
         <w:pStyle w:val="Nadpis1"/>
       </w:pPr>
       <w:r>
-        <w:t>Preneseni property z view do converteru pomoci Bindin</w:t>
+        <w:t>Preneseni property z view do converteru pomoci Bindingu</w:t>
+      </w:r>
+    </w:p>
+    <w:p>
+      <w:pPr>
+        <w:rPr>
+          <w:rFonts w:ascii="Consolas" w:hAnsi="Consolas" w:cs="Consolas"/>
+          <w:color w:val="0000FF"/>
+          <w:sz w:val="19"/>
+          <w:szCs w:val="19"/>
+        </w:rPr>
+      </w:pPr>
+      <w:r>
+        <w:rPr>
+          <w:rFonts w:ascii="Consolas" w:hAnsi="Consolas" w:cs="Consolas"/>
+          <w:color w:val="FF0000"/>
+          <w:sz w:val="19"/>
+          <w:szCs w:val="19"/>
+        </w:rPr>
+        <w:t>Visibility</w:t>
+      </w:r>
+      <w:r>
+        <w:rPr>
+          <w:rFonts w:ascii="Consolas" w:hAnsi="Consolas" w:cs="Consolas"/>
+          <w:color w:val="0000FF"/>
+          <w:sz w:val="19"/>
+          <w:szCs w:val="19"/>
+        </w:rPr>
+        <w:t>="{</w:t>
+      </w:r>
+      <w:r>
+        <w:rPr>
+          <w:rFonts w:ascii="Consolas" w:hAnsi="Consolas" w:cs="Consolas"/>
+          <w:color w:val="A31515"/>
+          <w:sz w:val="19"/>
+          <w:szCs w:val="19"/>
+        </w:rPr>
+        <w:t>Binding</w:t>
+      </w:r>
+      <w:r>
+        <w:rPr>
+          <w:rFonts w:ascii="Consolas" w:hAnsi="Consolas" w:cs="Consolas"/>
+          <w:color w:val="FF0000"/>
+          <w:sz w:val="19"/>
+          <w:szCs w:val="19"/>
+        </w:rPr>
+        <w:t xml:space="preserve"> Path</w:t>
+      </w:r>
+      <w:r>
+        <w:rPr>
+          <w:rFonts w:ascii="Consolas" w:hAnsi="Consolas" w:cs="Consolas"/>
+          <w:color w:val="0000FF"/>
+          <w:sz w:val="19"/>
+          <w:szCs w:val="19"/>
+        </w:rPr>
+        <w:t>=ButtonsVisibility,</w:t>
+      </w:r>
+      <w:r>
+        <w:rPr>
+          <w:rFonts w:ascii="Consolas" w:hAnsi="Consolas" w:cs="Consolas"/>
+          <w:color w:val="FF0000"/>
+          <w:sz w:val="19"/>
+          <w:szCs w:val="19"/>
+        </w:rPr>
+        <w:t xml:space="preserve"> Converter</w:t>
+      </w:r>
+      <w:r>
+        <w:rPr>
+          <w:rFonts w:ascii="Consolas" w:hAnsi="Consolas" w:cs="Consolas"/>
+          <w:color w:val="0000FF"/>
+          <w:sz w:val="19"/>
+          <w:szCs w:val="19"/>
+        </w:rPr>
+        <w:t>={</w:t>
+      </w:r>
+      <w:r>
+        <w:rPr>
+          <w:rFonts w:ascii="Consolas" w:hAnsi="Consolas" w:cs="Consolas"/>
+          <w:color w:val="A31515"/>
+          <w:sz w:val="19"/>
+          <w:szCs w:val="19"/>
+        </w:rPr>
+        <w:t>StaticResource</w:t>
+      </w:r>
+      <w:r>
+        <w:rPr>
+          <w:rFonts w:ascii="Consolas" w:hAnsi="Consolas" w:cs="Consolas"/>
+          <w:color w:val="FF0000"/>
+          <w:sz w:val="19"/>
+          <w:szCs w:val="19"/>
+        </w:rPr>
+        <w:t xml:space="preserve"> VisibleToCollapsedConverter</w:t>
+      </w:r>
+      <w:r>
+        <w:rPr>
+          <w:rFonts w:ascii="Consolas" w:hAnsi="Consolas" w:cs="Consolas"/>
+          <w:color w:val="0000FF"/>
+          <w:sz w:val="19"/>
+          <w:szCs w:val="19"/>
+        </w:rPr>
+        <w:t>}}" /&gt;</w:t>
+      </w:r>
+    </w:p>
+    <w:p>
+      <w:pPr>
+        <w:rPr>
+          <w:rFonts w:ascii="Calibri" w:hAnsi="Calibri" w:cs="Calibri"/>
+          <w:color w:val="000000"/>
+          <w:szCs w:val="19"/>
+        </w:rPr>
+      </w:pPr>
+      <w:r>
+        <w:rPr>
+          <w:rFonts w:ascii="Calibri" w:hAnsi="Calibri" w:cs="Calibri"/>
+          <w:color w:val="000000"/>
+          <w:szCs w:val="19"/>
+        </w:rPr>
+        <w:t>Bindovany objekt se dostane do converteru jako object value</w:t>
+      </w:r>
+    </w:p>
+    <w:p>
+      <w:pPr>
+        <w:pStyle w:val="Nadpis1"/>
+      </w:pPr>
+      <w:r>
+        <w:t>TemplateSelector, aneb vybrani converteru na zaklade nejake bool property z datacontextu:</w:t>
+      </w:r>
+    </w:p>
+    <w:p>
+      <w:r>
+        <w:t xml:space="preserve"> Viz take </w:t>
       </w:r>
       <w:bookmarkStart w:id="0" w:name="_GoBack"/>
       <w:bookmarkEnd w:id="0"/>
       <w:r>
-        <w:t>gu</w:t>
-      </w:r>
-    </w:p>
-    <w:p>
-      <w:pPr>
-        <w:rPr>
-          <w:rFonts w:ascii="Consolas" w:hAnsi="Consolas" w:cs="Consolas"/>
-          <w:color w:val="0000FF"/>
-          <w:sz w:val="19"/>
-          <w:szCs w:val="19"/>
-        </w:rPr>
-      </w:pPr>
-      <w:r>
-        <w:rPr>
-          <w:rFonts w:ascii="Consolas" w:hAnsi="Consolas" w:cs="Consolas"/>
-          <w:color w:val="FF0000"/>
-          <w:sz w:val="19"/>
-          <w:szCs w:val="19"/>
-        </w:rPr>
-        <w:t>Visibility</w:t>
-      </w:r>
-      <w:r>
-        <w:rPr>
-          <w:rFonts w:ascii="Consolas" w:hAnsi="Consolas" w:cs="Consolas"/>
-          <w:color w:val="0000FF"/>
-          <w:sz w:val="19"/>
-          <w:szCs w:val="19"/>
-        </w:rPr>
-        <w:t>="{</w:t>
-      </w:r>
-      <w:r>
-        <w:rPr>
-          <w:rFonts w:ascii="Consolas" w:hAnsi="Consolas" w:cs="Consolas"/>
-          <w:color w:val="A31515"/>
-          <w:sz w:val="19"/>
-          <w:szCs w:val="19"/>
-        </w:rPr>
-        <w:t>Binding</w:t>
-      </w:r>
-      <w:r>
-        <w:rPr>
-          <w:rFonts w:ascii="Consolas" w:hAnsi="Consolas" w:cs="Consolas"/>
-          <w:color w:val="FF0000"/>
-          <w:sz w:val="19"/>
-          <w:szCs w:val="19"/>
-        </w:rPr>
-        <w:t xml:space="preserve"> Path</w:t>
-      </w:r>
-      <w:r>
-        <w:rPr>
-          <w:rFonts w:ascii="Consolas" w:hAnsi="Consolas" w:cs="Consolas"/>
-          <w:color w:val="0000FF"/>
-          <w:sz w:val="19"/>
-          <w:szCs w:val="19"/>
-        </w:rPr>
-        <w:t>=ButtonsVisibility,</w:t>
-      </w:r>
-      <w:r>
-        <w:rPr>
-          <w:rFonts w:ascii="Consolas" w:hAnsi="Consolas" w:cs="Consolas"/>
-          <w:color w:val="FF0000"/>
-          <w:sz w:val="19"/>
-          <w:szCs w:val="19"/>
-        </w:rPr>
-        <w:t xml:space="preserve"> Converter</w:t>
-      </w:r>
-      <w:r>
-        <w:rPr>
-          <w:rFonts w:ascii="Consolas" w:hAnsi="Consolas" w:cs="Consolas"/>
-          <w:color w:val="0000FF"/>
-          <w:sz w:val="19"/>
-          <w:szCs w:val="19"/>
-        </w:rPr>
-        <w:t>={</w:t>
-      </w:r>
-      <w:r>
-        <w:rPr>
-          <w:rFonts w:ascii="Consolas" w:hAnsi="Consolas" w:cs="Consolas"/>
-          <w:color w:val="A31515"/>
-          <w:sz w:val="19"/>
-          <w:szCs w:val="19"/>
-        </w:rPr>
-        <w:t>StaticResource</w:t>
-      </w:r>
-      <w:r>
-        <w:rPr>
-          <w:rFonts w:ascii="Consolas" w:hAnsi="Consolas" w:cs="Consolas"/>
-          <w:color w:val="FF0000"/>
-          <w:sz w:val="19"/>
-          <w:szCs w:val="19"/>
-        </w:rPr>
-        <w:t xml:space="preserve"> VisibleToCollapsedConverter</w:t>
-      </w:r>
-      <w:r>
-        <w:rPr>
-          <w:rFonts w:ascii="Consolas" w:hAnsi="Consolas" w:cs="Consolas"/>
-          <w:color w:val="0000FF"/>
-          <w:sz w:val="19"/>
-          <w:szCs w:val="19"/>
-        </w:rPr>
-        <w:t>}}" /&gt;</w:t>
-      </w:r>
-    </w:p>
-    <w:p>
-      <w:pPr>
-        <w:rPr>
-          <w:rFonts w:ascii="Calibri" w:hAnsi="Calibri" w:cs="Calibri"/>
-          <w:color w:val="000000"/>
-          <w:szCs w:val="19"/>
-        </w:rPr>
-      </w:pPr>
-      <w:r>
-        <w:rPr>
-          <w:rFonts w:ascii="Calibri" w:hAnsi="Calibri" w:cs="Calibri"/>
-          <w:color w:val="000000"/>
-          <w:szCs w:val="19"/>
-        </w:rPr>
-        <w:t>Bindovany objekt se dostane do converteru jako object value</w:t>
-      </w:r>
-    </w:p>
-    <w:p>
-      <w:pPr>
-        <w:rPr>
-          <w:rFonts w:ascii="Consolas" w:hAnsi="Consolas" w:cs="Consolas"/>
-          <w:color w:val="0000FF"/>
-          <w:sz w:val="19"/>
-          <w:szCs w:val="19"/>
-        </w:rPr>
-      </w:pPr>
+        <w:fldChar w:fldCharType="begin"/>
+      </w:r>
+      <w:r>
+        <w:instrText xml:space="preserve"> HYPERLINK "TemplateSelector.docx" </w:instrText>
+      </w:r>
+      <w:r>
+        <w:fldChar w:fldCharType="separate"/>
+      </w:r>
+      <w:r>
+        <w:rPr>
+          <w:rStyle w:val="Hypertextovodkaz"/>
+        </w:rPr>
+        <w:t>TemplateSelector.docx</w:t>
+      </w:r>
+      <w:r>
+        <w:fldChar w:fldCharType="end"/>
+      </w:r>
     </w:p>
     <w:p>
       <w:pPr>
@@ -3559,6 +3577,17 @@
       <w:szCs w:val="32"/>
     </w:rPr>
   </w:style>
+  <w:style w:type="character" w:styleId="Hypertextovodkaz">
+    <w:name w:val="Hyperlink"/>
+    <w:basedOn w:val="Standardnpsmoodstavce"/>
+    <w:uiPriority w:val="99"/>
+    <w:unhideWhenUsed/>
+    <w:rsid w:val="00A83EAB"/>
+    <w:rPr>
+      <w:color w:val="0563C1" w:themeColor="hyperlink"/>
+      <w:u w:val="single"/>
+    </w:rPr>
+  </w:style>
 </w:styles>
 </file>
 

</xml_diff>